<commit_message>
v0.61 Added DRC drag func and update to registers
</commit_message>
<xml_diff>
--- a/Documentation/GUI Design/DRC_Register_settings_v2.docx
+++ b/Documentation/GUI Design/DRC_Register_settings_v2.docx
@@ -275,7 +275,7 @@
         <w:rPr>
           <w:rFonts w:hint="eastAsia"/>
         </w:rPr>
-        <w:t xml:space="preserve"> in Q9.17</w:t>
+        <w:t xml:space="preserve"> in Q9.23</w:t>
       </w:r>
       <w:r>
         <w:rPr>
@@ -349,13 +349,7 @@
         <w:t>then 0x40 = 0x074E E8ED</w:t>
       </w:r>
     </w:p>
-    <w:p>
-      <w:pPr>
-        <w:rPr>
-          <w:rFonts w:hint="eastAsia"/>
-        </w:rPr>
-      </w:pPr>
-    </w:p>
+    <w:p/>
     <w:p/>
     <w:p>
       <w:pPr>
@@ -528,7 +522,7 @@
           <v:shape id="_x0000_i1025" type="#_x0000_t75" style="width:211pt;height:170.5pt" o:ole="">
             <v:imagedata r:id="rId7" o:title=""/>
           </v:shape>
-          <o:OLEObject Type="Embed" ProgID="Visio.Drawing.11" ShapeID="_x0000_i1025" DrawAspect="Content" ObjectID="_1573828079" r:id="rId8"/>
+          <o:OLEObject Type="Embed" ProgID="Visio.Drawing.11" ShapeID="_x0000_i1025" DrawAspect="Content" ObjectID="_1573925604" r:id="rId8"/>
         </w:object>
       </w:r>
       <w:r>
@@ -592,7 +586,7 @@
           <v:shape id="_x0000_i1026" type="#_x0000_t75" style="width:217pt;height:186.5pt" o:ole="">
             <v:imagedata r:id="rId9" o:title=""/>
           </v:shape>
-          <o:OLEObject Type="Embed" ProgID="Visio.Drawing.11" ShapeID="_x0000_i1026" DrawAspect="Content" ObjectID="_1573828080" r:id="rId10"/>
+          <o:OLEObject Type="Embed" ProgID="Visio.Drawing.11" ShapeID="_x0000_i1026" DrawAspect="Content" ObjectID="_1573925605" r:id="rId10"/>
         </w:object>
       </w:r>
     </w:p>
@@ -663,7 +657,20 @@
         <w:rPr>
           <w:rFonts w:hint="eastAsia"/>
         </w:rPr>
-        <w:t>O is in Q9.17 format</w:t>
+        <w:t xml:space="preserve">O is in </w:t>
+      </w:r>
+      <w:r>
+        <w:rPr>
+          <w:rFonts w:hint="eastAsia"/>
+          <w:color w:val="FF0000"/>
+        </w:rPr>
+        <w:t>Q9.17</w:t>
+      </w:r>
+      <w:r>
+        <w:rPr>
+          <w:rFonts w:hint="eastAsia"/>
+        </w:rPr>
+        <w:t xml:space="preserve"> format</w:t>
       </w:r>
     </w:p>
     <w:p>
@@ -720,6 +727,24 @@
           <w:rFonts w:hint="eastAsia"/>
         </w:rPr>
         <w:t>example:</w:t>
+      </w:r>
+      <w:r>
+        <w:rPr>
+          <w:rFonts w:hint="eastAsia"/>
+        </w:rPr>
+        <w:t xml:space="preserve"> (wrong example</w:t>
+      </w:r>
+      <w:r>
+        <w:rPr>
+          <w:rFonts w:hint="eastAsia"/>
+        </w:rPr>
+        <w:t>, should be Q9.17</w:t>
+      </w:r>
+      <w:r>
+        <w:rPr>
+          <w:rFonts w:hint="eastAsia"/>
+        </w:rPr>
+        <w:t>)</w:t>
       </w:r>
     </w:p>
     <w:p>
@@ -824,7 +849,7 @@
           <v:shape id="_x0000_i1027" type="#_x0000_t75" style="width:327.5pt;height:262pt" o:ole="">
             <v:imagedata r:id="rId11" o:title=""/>
           </v:shape>
-          <o:OLEObject Type="Embed" ProgID="Visio.Drawing.11" ShapeID="_x0000_i1027" DrawAspect="Content" ObjectID="_1573828081" r:id="rId12"/>
+          <o:OLEObject Type="Embed" ProgID="Visio.Drawing.11" ShapeID="_x0000_i1027" DrawAspect="Content" ObjectID="_1573925606" r:id="rId12"/>
         </w:object>
       </w:r>
     </w:p>

</xml_diff>

<commit_message>
v0.62 Fixed DRC Bugs
1. Fixed DRC bugs
2. Add free R/W window update.
</commit_message>
<xml_diff>
--- a/Documentation/GUI Design/DRC_Register_settings_v2.docx
+++ b/Documentation/GUI Design/DRC_Register_settings_v2.docx
@@ -8,12 +8,62 @@
           <w:b/>
         </w:rPr>
       </w:pPr>
-      <w:r>
-        <w:rPr>
-          <w:rFonts w:hint="eastAsia"/>
-          <w:b/>
-        </w:rPr>
-        <w:t xml:space="preserve">1. DRC energy, attack, deday time constant registers ae, aa, ad </w:t>
+      <w:proofErr w:type="gramStart"/>
+      <w:r>
+        <w:rPr>
+          <w:rFonts w:hint="eastAsia"/>
+          <w:b/>
+        </w:rPr>
+        <w:t xml:space="preserve">1. DRC energy, attack, </w:t>
+      </w:r>
+      <w:proofErr w:type="spellStart"/>
+      <w:r>
+        <w:rPr>
+          <w:rFonts w:hint="eastAsia"/>
+          <w:b/>
+        </w:rPr>
+        <w:t>deday</w:t>
+      </w:r>
+      <w:proofErr w:type="spellEnd"/>
+      <w:r>
+        <w:rPr>
+          <w:rFonts w:hint="eastAsia"/>
+          <w:b/>
+        </w:rPr>
+        <w:t xml:space="preserve"> time constant registers </w:t>
+      </w:r>
+      <w:proofErr w:type="spellStart"/>
+      <w:r>
+        <w:rPr>
+          <w:rFonts w:hint="eastAsia"/>
+          <w:b/>
+        </w:rPr>
+        <w:t>ae</w:t>
+      </w:r>
+      <w:proofErr w:type="spellEnd"/>
+      <w:r>
+        <w:rPr>
+          <w:rFonts w:hint="eastAsia"/>
+          <w:b/>
+        </w:rPr>
+        <w:t xml:space="preserve">, </w:t>
+      </w:r>
+      <w:proofErr w:type="spellStart"/>
+      <w:r>
+        <w:rPr>
+          <w:rFonts w:hint="eastAsia"/>
+          <w:b/>
+        </w:rPr>
+        <w:t>aa</w:t>
+      </w:r>
+      <w:proofErr w:type="spellEnd"/>
+      <w:proofErr w:type="gramEnd"/>
+      <w:r>
+        <w:rPr>
+          <w:rFonts w:hint="eastAsia"/>
+          <w:b/>
+        </w:rPr>
+        <w:t xml:space="preserve">, ad </w:t>
       </w:r>
     </w:p>
     <w:p>
@@ -114,36 +164,78 @@
       </w:r>
     </w:p>
     <w:p>
-      <w:r>
-        <w:rPr>
-          <w:rFonts w:hint="eastAsia"/>
-        </w:rPr>
-        <w:t>example:</w:t>
-      </w:r>
-    </w:p>
-    <w:p>
-      <w:r>
-        <w:rPr>
-          <w:rFonts w:hint="eastAsia"/>
-        </w:rPr>
-        <w:t>fs = 48KHz,</w:t>
-      </w:r>
-    </w:p>
-    <w:p>
-      <w:r>
-        <w:rPr>
-          <w:rFonts w:hint="eastAsia"/>
-        </w:rPr>
-        <w:t xml:space="preserve">when DRC 1, </w:t>
-      </w:r>
-      <w:r>
-        <w:rPr>
-          <w:rFonts w:hint="eastAsia"/>
-        </w:rPr>
-        <w:t>energy time constant ta = 1s, attack time = 100ms, delay time = 500ms</w:t>
-      </w:r>
-    </w:p>
-    <w:p>
+      <w:proofErr w:type="gramStart"/>
+      <w:r>
+        <w:rPr>
+          <w:rFonts w:hint="eastAsia"/>
+        </w:rPr>
+        <w:t>example</w:t>
+      </w:r>
+      <w:proofErr w:type="gramEnd"/>
+      <w:r>
+        <w:rPr>
+          <w:rFonts w:hint="eastAsia"/>
+        </w:rPr>
+        <w:t>:</w:t>
+      </w:r>
+    </w:p>
+    <w:p>
+      <w:proofErr w:type="spellStart"/>
+      <w:proofErr w:type="gramStart"/>
+      <w:r>
+        <w:rPr>
+          <w:rFonts w:hint="eastAsia"/>
+        </w:rPr>
+        <w:t>fs</w:t>
+      </w:r>
+      <w:proofErr w:type="spellEnd"/>
+      <w:proofErr w:type="gramEnd"/>
+      <w:r>
+        <w:rPr>
+          <w:rFonts w:hint="eastAsia"/>
+        </w:rPr>
+        <w:t xml:space="preserve"> = 48KHz,</w:t>
+      </w:r>
+    </w:p>
+    <w:p>
+      <w:proofErr w:type="gramStart"/>
+      <w:r>
+        <w:rPr>
+          <w:rFonts w:hint="eastAsia"/>
+        </w:rPr>
+        <w:t>when</w:t>
+      </w:r>
+      <w:proofErr w:type="gramEnd"/>
+      <w:r>
+        <w:rPr>
+          <w:rFonts w:hint="eastAsia"/>
+        </w:rPr>
+        <w:t xml:space="preserve"> DRC 1, </w:t>
+      </w:r>
+      <w:r>
+        <w:rPr>
+          <w:rFonts w:hint="eastAsia"/>
+        </w:rPr>
+        <w:t xml:space="preserve">energy time constant </w:t>
+      </w:r>
+      <w:proofErr w:type="spellStart"/>
+      <w:r>
+        <w:rPr>
+          <w:rFonts w:hint="eastAsia"/>
+        </w:rPr>
+        <w:t>ta</w:t>
+      </w:r>
+      <w:proofErr w:type="spellEnd"/>
+      <w:r>
+        <w:rPr>
+          <w:rFonts w:hint="eastAsia"/>
+        </w:rPr>
+        <w:t xml:space="preserve"> = 1s, attack time = 100ms, delay time = 500ms</w:t>
+      </w:r>
+    </w:p>
+    <w:p>
+      <w:proofErr w:type="spellStart"/>
+      <w:proofErr w:type="gramStart"/>
       <w:r>
         <w:rPr>
           <w:rFonts w:hint="eastAsia"/>
@@ -156,6 +248,8 @@
         </w:rPr>
         <w:t>e</w:t>
       </w:r>
+      <w:proofErr w:type="spellEnd"/>
+      <w:proofErr w:type="gramEnd"/>
       <w:r>
         <w:rPr>
           <w:rFonts w:hint="eastAsia"/>
@@ -166,47 +260,161 @@
         <w:rPr>
           <w:rFonts w:hint="eastAsia"/>
         </w:rPr>
-        <w:t xml:space="preserve"> 1 - e^(-1/fs/te) = 2.0833116*e-5 = 0x0000 00AF in Q3.23</w:t>
-      </w:r>
-    </w:p>
-    <w:p>
-      <w:r>
-        <w:rPr>
-          <w:rFonts w:hint="eastAsia"/>
-        </w:rPr>
-        <w:t>aa = 1 - e^(-1/fs/ta) = 2.0831163*e-4 = 0x0000 06D3 in Q3.23</w:t>
-      </w:r>
-    </w:p>
-    <w:p>
-      <w:r>
-        <w:rPr>
-          <w:rFonts w:hint="eastAsia"/>
-        </w:rPr>
-        <w:t>ad = 1 - e^(-1/fs/td) = 4.1665799*e-5 = 0x0000 015E in Q3.23</w:t>
-      </w:r>
-    </w:p>
-    <w:p>
-      <w:r>
-        <w:rPr>
-          <w:rFonts w:hint="eastAsia"/>
-        </w:rPr>
-        <w:t>we = 1-ae = 0x007F FF51</w:t>
-      </w:r>
-    </w:p>
-    <w:p>
-      <w:r>
-        <w:rPr>
-          <w:rFonts w:hint="eastAsia"/>
-        </w:rPr>
-        <w:t>wa = 1-aa = 0x007F F92D</w:t>
-      </w:r>
-    </w:p>
-    <w:p>
-      <w:r>
-        <w:rPr>
-          <w:rFonts w:hint="eastAsia"/>
-        </w:rPr>
-        <w:t>wd = 1-ad = 0x007F FEA2</w:t>
+        <w:t xml:space="preserve"> 1 - e^(-1/</w:t>
+      </w:r>
+      <w:proofErr w:type="spellStart"/>
+      <w:r>
+        <w:rPr>
+          <w:rFonts w:hint="eastAsia"/>
+        </w:rPr>
+        <w:t>fs</w:t>
+      </w:r>
+      <w:proofErr w:type="spellEnd"/>
+      <w:r>
+        <w:rPr>
+          <w:rFonts w:hint="eastAsia"/>
+        </w:rPr>
+        <w:t>/</w:t>
+      </w:r>
+      <w:proofErr w:type="spellStart"/>
+      <w:r>
+        <w:rPr>
+          <w:rFonts w:hint="eastAsia"/>
+        </w:rPr>
+        <w:t>te</w:t>
+      </w:r>
+      <w:proofErr w:type="spellEnd"/>
+      <w:r>
+        <w:rPr>
+          <w:rFonts w:hint="eastAsia"/>
+        </w:rPr>
+        <w:t>) = 2.0833116*e-5 = 0x0000 00AF in Q3.23</w:t>
+      </w:r>
+    </w:p>
+    <w:p>
+      <w:proofErr w:type="spellStart"/>
+      <w:proofErr w:type="gramStart"/>
+      <w:r>
+        <w:rPr>
+          <w:rFonts w:hint="eastAsia"/>
+        </w:rPr>
+        <w:t>aa</w:t>
+      </w:r>
+      <w:proofErr w:type="spellEnd"/>
+      <w:proofErr w:type="gramEnd"/>
+      <w:r>
+        <w:rPr>
+          <w:rFonts w:hint="eastAsia"/>
+        </w:rPr>
+        <w:t xml:space="preserve"> = 1 - e^(-1/</w:t>
+      </w:r>
+      <w:proofErr w:type="spellStart"/>
+      <w:r>
+        <w:rPr>
+          <w:rFonts w:hint="eastAsia"/>
+        </w:rPr>
+        <w:t>fs</w:t>
+      </w:r>
+      <w:proofErr w:type="spellEnd"/>
+      <w:r>
+        <w:rPr>
+          <w:rFonts w:hint="eastAsia"/>
+        </w:rPr>
+        <w:t>/</w:t>
+      </w:r>
+      <w:proofErr w:type="spellStart"/>
+      <w:r>
+        <w:rPr>
+          <w:rFonts w:hint="eastAsia"/>
+        </w:rPr>
+        <w:t>ta</w:t>
+      </w:r>
+      <w:proofErr w:type="spellEnd"/>
+      <w:r>
+        <w:rPr>
+          <w:rFonts w:hint="eastAsia"/>
+        </w:rPr>
+        <w:t>) = 2.0831163*e-4 = 0x0000 06D3 in Q3.23</w:t>
+      </w:r>
+    </w:p>
+    <w:p>
+      <w:proofErr w:type="gramStart"/>
+      <w:r>
+        <w:rPr>
+          <w:rFonts w:hint="eastAsia"/>
+        </w:rPr>
+        <w:t>ad</w:t>
+      </w:r>
+      <w:proofErr w:type="gramEnd"/>
+      <w:r>
+        <w:rPr>
+          <w:rFonts w:hint="eastAsia"/>
+        </w:rPr>
+        <w:t xml:space="preserve"> = 1 - e^(-1/</w:t>
+      </w:r>
+      <w:proofErr w:type="spellStart"/>
+      <w:r>
+        <w:rPr>
+          <w:rFonts w:hint="eastAsia"/>
+        </w:rPr>
+        <w:t>fs</w:t>
+      </w:r>
+      <w:proofErr w:type="spellEnd"/>
+      <w:r>
+        <w:rPr>
+          <w:rFonts w:hint="eastAsia"/>
+        </w:rPr>
+        <w:t>/td) = 4.1665799*e-5 = 0x0000 015E in Q3.23</w:t>
+      </w:r>
+    </w:p>
+    <w:p>
+      <w:proofErr w:type="gramStart"/>
+      <w:r>
+        <w:rPr>
+          <w:rFonts w:hint="eastAsia"/>
+        </w:rPr>
+        <w:t>we</w:t>
+      </w:r>
+      <w:proofErr w:type="gramEnd"/>
+      <w:r>
+        <w:rPr>
+          <w:rFonts w:hint="eastAsia"/>
+        </w:rPr>
+        <w:t xml:space="preserve"> = 1-ae = 0x007F FF51</w:t>
+      </w:r>
+    </w:p>
+    <w:p>
+      <w:proofErr w:type="spellStart"/>
+      <w:proofErr w:type="gramStart"/>
+      <w:r>
+        <w:rPr>
+          <w:rFonts w:hint="eastAsia"/>
+        </w:rPr>
+        <w:t>wa</w:t>
+      </w:r>
+      <w:proofErr w:type="spellEnd"/>
+      <w:proofErr w:type="gramEnd"/>
+      <w:r>
+        <w:rPr>
+          <w:rFonts w:hint="eastAsia"/>
+        </w:rPr>
+        <w:t xml:space="preserve"> = 1-aa = 0x007F F92D</w:t>
+      </w:r>
+    </w:p>
+    <w:p>
+      <w:proofErr w:type="gramStart"/>
+      <w:r>
+        <w:rPr>
+          <w:rFonts w:hint="eastAsia"/>
+        </w:rPr>
+        <w:t>wd</w:t>
+      </w:r>
+      <w:proofErr w:type="gramEnd"/>
+      <w:r>
+        <w:rPr>
+          <w:rFonts w:hint="eastAsia"/>
+        </w:rPr>
+        <w:t xml:space="preserve"> = 1-ad = 0x007F FEA2</w:t>
       </w:r>
     </w:p>
     <w:p>
@@ -289,15 +497,43 @@
         <w:rPr>
           <w:rFonts w:hint="eastAsia"/>
         </w:rPr>
-        <w:t>The relationship between the DRC threshold value TdB and the register value T is :</w:t>
-      </w:r>
-    </w:p>
-    <w:p>
-      <w:r>
-        <w:rPr>
-          <w:rFonts w:hint="eastAsia"/>
-        </w:rPr>
-        <w:t>T = (TdB-24)/-6.0206</w:t>
+        <w:t xml:space="preserve">The relationship between the DRC threshold value </w:t>
+      </w:r>
+      <w:proofErr w:type="spellStart"/>
+      <w:r>
+        <w:rPr>
+          <w:rFonts w:hint="eastAsia"/>
+        </w:rPr>
+        <w:t>TdB</w:t>
+      </w:r>
+      <w:proofErr w:type="spellEnd"/>
+      <w:r>
+        <w:rPr>
+          <w:rFonts w:hint="eastAsia"/>
+        </w:rPr>
+        <w:t xml:space="preserve"> and the register value T </w:t>
+      </w:r>
+      <w:proofErr w:type="gramStart"/>
+      <w:r>
+        <w:rPr>
+          <w:rFonts w:hint="eastAsia"/>
+        </w:rPr>
+        <w:t>is :</w:t>
+      </w:r>
+      <w:proofErr w:type="gramEnd"/>
+    </w:p>
+    <w:p>
+      <w:r>
+        <w:rPr>
+          <w:rFonts w:hint="eastAsia"/>
+        </w:rPr>
+        <w:t>T = (TdB-24)/</w:t>
+      </w:r>
+      <w:r>
+        <w:rPr>
+          <w:rFonts w:hint="eastAsia"/>
+        </w:rPr>
+        <w:t>6.0206</w:t>
       </w:r>
     </w:p>
     <w:p>
@@ -322,11 +558,19 @@
       </w:r>
     </w:p>
     <w:p>
-      <w:r>
-        <w:rPr>
-          <w:rFonts w:hint="eastAsia"/>
-        </w:rPr>
-        <w:t xml:space="preserve">when </w:t>
+      <w:proofErr w:type="gramStart"/>
+      <w:r>
+        <w:rPr>
+          <w:rFonts w:hint="eastAsia"/>
+        </w:rPr>
+        <w:t>when</w:t>
+      </w:r>
+      <w:proofErr w:type="gramEnd"/>
+      <w:r>
+        <w:rPr>
+          <w:rFonts w:hint="eastAsia"/>
+        </w:rPr>
+        <w:t xml:space="preserve"> </w:t>
       </w:r>
       <w:r>
         <w:rPr>
@@ -334,19 +578,55 @@
         </w:rPr>
         <w:t xml:space="preserve">DRC1 </w:t>
       </w:r>
-      <w:r>
-        <w:rPr>
-          <w:rFonts w:hint="eastAsia"/>
-        </w:rPr>
-        <w:t>TdB = -64dB, T = (-64-24)/-6.0206 = 14.62 = 0 0000 1110. 1101 1101 0001 1101 101 = 0x074E E8ED in Q9.23</w:t>
-      </w:r>
-    </w:p>
-    <w:p>
-      <w:r>
-        <w:rPr>
-          <w:rFonts w:hint="eastAsia"/>
-        </w:rPr>
-        <w:t>then 0x40 = 0x074E E8ED</w:t>
+      <w:proofErr w:type="spellStart"/>
+      <w:r>
+        <w:rPr>
+          <w:rFonts w:hint="eastAsia"/>
+        </w:rPr>
+        <w:t>TdB</w:t>
+      </w:r>
+      <w:proofErr w:type="spellEnd"/>
+      <w:r>
+        <w:rPr>
+          <w:rFonts w:hint="eastAsia"/>
+        </w:rPr>
+        <w:t xml:space="preserve"> = -64dB, T = (-64-24)/</w:t>
+      </w:r>
+      <w:r>
+        <w:rPr>
+          <w:rFonts w:hint="eastAsia"/>
+        </w:rPr>
+        <w:t xml:space="preserve">6.0206 = 14.62 = 0 0000 1110. 1101 </w:t>
+      </w:r>
+      <w:proofErr w:type="spellStart"/>
+      <w:r>
+        <w:rPr>
+          <w:rFonts w:hint="eastAsia"/>
+        </w:rPr>
+        <w:t>1101</w:t>
+      </w:r>
+      <w:proofErr w:type="spellEnd"/>
+      <w:r>
+        <w:rPr>
+          <w:rFonts w:hint="eastAsia"/>
+        </w:rPr>
+        <w:t xml:space="preserve"> 0001 1101 101 = 0x074E E8ED in Q9.23</w:t>
+      </w:r>
+    </w:p>
+    <w:p>
+      <w:proofErr w:type="gramStart"/>
+      <w:r>
+        <w:rPr>
+          <w:rFonts w:hint="eastAsia"/>
+        </w:rPr>
+        <w:t>then</w:t>
+      </w:r>
+      <w:proofErr w:type="gramEnd"/>
+      <w:r>
+        <w:rPr>
+          <w:rFonts w:hint="eastAsia"/>
+        </w:rPr>
+        <w:t xml:space="preserve"> 0x40 = 0x074E E8ED</w:t>
       </w:r>
     </w:p>
     <w:p/>
@@ -408,7 +688,15 @@
     </w:p>
     <w:p>
       <w:r>
-        <w:t>DRC Transfer = Input Increase : Output Increase</w:t>
+        <w:t xml:space="preserve">DRC Transfer = Input </w:t>
+      </w:r>
+      <w:proofErr w:type="gramStart"/>
+      <w:r>
+        <w:t>Increase :</w:t>
+      </w:r>
+      <w:proofErr w:type="gramEnd"/>
+      <w:r>
+        <w:t xml:space="preserve"> Output Increase</w:t>
       </w:r>
     </w:p>
     <w:p>
@@ -425,7 +713,15 @@
         <w:t xml:space="preserve"> </w:t>
       </w:r>
       <w:r>
-        <w:t>the DRC, a 1:n expansion is being performed. If the DRC realizes a 1-dB inc</w:t>
+        <w:t>the DRC, a 1</w:t>
+      </w:r>
+      <w:proofErr w:type="gramStart"/>
+      <w:r>
+        <w:t>:n</w:t>
+      </w:r>
+      <w:proofErr w:type="gramEnd"/>
+      <w:r>
+        <w:t xml:space="preserve"> expansion is being performed. If the DRC realizes a 1-dB inc</w:t>
       </w:r>
       <w:r>
         <w:t>rease in output level for every</w:t>
@@ -446,12 +742,28 @@
         <w:t>RMS</w:t>
       </w:r>
       <w:r>
-        <w:t xml:space="preserve"> value of the audio into the DRC, an n:1 compression is being performed.</w:t>
-      </w:r>
-    </w:p>
-    <w:p>
-      <w:r>
-        <w:t xml:space="preserve">For a 1:n expansion, the slope k can be found by : </w:t>
+        <w:t xml:space="preserve"> value of the audio into the DRC, an n</w:t>
+      </w:r>
+      <w:proofErr w:type="gramStart"/>
+      <w:r>
+        <w:t>:1</w:t>
+      </w:r>
+      <w:proofErr w:type="gramEnd"/>
+      <w:r>
+        <w:t xml:space="preserve"> compression is being performed.</w:t>
+      </w:r>
+    </w:p>
+    <w:p>
+      <w:r>
+        <w:t>For a 1</w:t>
+      </w:r>
+      <w:proofErr w:type="gramStart"/>
+      <w:r>
+        <w:t>:n</w:t>
+      </w:r>
+      <w:proofErr w:type="gramEnd"/>
+      <w:r>
+        <w:t xml:space="preserve"> expansion, the slope k can be found by : </w:t>
       </w:r>
       <w:r>
         <w:rPr>
@@ -465,7 +777,15 @@
     </w:p>
     <w:p>
       <w:r>
-        <w:t>For an n:1 compression, the slope k can be found by:</w:t>
+        <w:t>For an n</w:t>
+      </w:r>
+      <w:proofErr w:type="gramStart"/>
+      <w:r>
+        <w:t>:1</w:t>
+      </w:r>
+      <w:proofErr w:type="gramEnd"/>
+      <w:r>
+        <w:t xml:space="preserve"> compression, the slope k can be found by:</w:t>
       </w:r>
       <w:r>
         <w:rPr>
@@ -522,7 +842,7 @@
           <v:shape id="_x0000_i1025" type="#_x0000_t75" style="width:211pt;height:170.5pt" o:ole="">
             <v:imagedata r:id="rId7" o:title=""/>
           </v:shape>
-          <o:OLEObject Type="Embed" ProgID="Visio.Drawing.11" ShapeID="_x0000_i1025" DrawAspect="Content" ObjectID="_1573925604" r:id="rId8"/>
+          <o:OLEObject Type="Embed" ProgID="Visio.Drawing.11" ShapeID="_x0000_i1025" DrawAspect="Content" ObjectID="_1574012641" r:id="rId8"/>
         </w:object>
       </w:r>
       <w:r>
@@ -533,12 +853,14 @@
       </w:r>
     </w:p>
     <w:p>
+      <w:proofErr w:type="gramStart"/>
       <w:r>
         <w:rPr>
           <w:rFonts w:hint="eastAsia"/>
         </w:rPr>
         <w:t>when</w:t>
       </w:r>
+      <w:proofErr w:type="gramEnd"/>
       <w:r>
         <w:rPr>
           <w:rFonts w:hint="eastAsia"/>
@@ -586,7 +908,7 @@
           <v:shape id="_x0000_i1026" type="#_x0000_t75" style="width:217pt;height:186.5pt" o:ole="">
             <v:imagedata r:id="rId9" o:title=""/>
           </v:shape>
-          <o:OLEObject Type="Embed" ProgID="Visio.Drawing.11" ShapeID="_x0000_i1026" DrawAspect="Content" ObjectID="_1573925605" r:id="rId10"/>
+          <o:OLEObject Type="Embed" ProgID="Visio.Drawing.11" ShapeID="_x0000_i1026" DrawAspect="Content" ObjectID="_1574012642" r:id="rId10"/>
         </w:object>
       </w:r>
     </w:p>
@@ -664,7 +986,14 @@
           <w:rFonts w:hint="eastAsia"/>
           <w:color w:val="FF0000"/>
         </w:rPr>
-        <w:t>Q9.17</w:t>
+        <w:t>Q</w:t>
+      </w:r>
+      <w:r>
+        <w:rPr>
+          <w:rFonts w:hint="eastAsia"/>
+          <w:color w:val="FF0000"/>
+        </w:rPr>
+        <w:t>3.23</w:t>
       </w:r>
       <w:r>
         <w:rPr>
@@ -678,7 +1007,35 @@
         <w:rPr>
           <w:rFonts w:hint="eastAsia"/>
         </w:rPr>
-        <w:t>The relationship between the DRC offset value Ggd and the register value Goffset is defined as:</w:t>
+        <w:t xml:space="preserve">The relationship between the DRC offset value </w:t>
+      </w:r>
+      <w:proofErr w:type="spellStart"/>
+      <w:r>
+        <w:rPr>
+          <w:rFonts w:hint="eastAsia"/>
+        </w:rPr>
+        <w:t>Ggd</w:t>
+      </w:r>
+      <w:proofErr w:type="spellEnd"/>
+      <w:r>
+        <w:rPr>
+          <w:rFonts w:hint="eastAsia"/>
+        </w:rPr>
+        <w:t xml:space="preserve"> and the register value </w:t>
+      </w:r>
+      <w:proofErr w:type="spellStart"/>
+      <w:r>
+        <w:rPr>
+          <w:rFonts w:hint="eastAsia"/>
+        </w:rPr>
+        <w:t>Goffset</w:t>
+      </w:r>
+      <w:proofErr w:type="spellEnd"/>
+      <w:r>
+        <w:rPr>
+          <w:rFonts w:hint="eastAsia"/>
+        </w:rPr>
+        <w:t xml:space="preserve"> is defined as:</w:t>
       </w:r>
     </w:p>
     <w:p>
@@ -687,11 +1044,41 @@
           <w:color w:val="FF0000"/>
         </w:rPr>
       </w:pPr>
-      <w:r>
-        <w:rPr>
-          <w:rFonts w:hint="eastAsia"/>
-        </w:rPr>
-        <w:t>Goffset = 10^(Ggd/20)/15.5;</w:t>
+      <w:proofErr w:type="spellStart"/>
+      <w:r>
+        <w:rPr>
+          <w:rFonts w:hint="eastAsia"/>
+        </w:rPr>
+        <w:t>Goffset</w:t>
+      </w:r>
+      <w:proofErr w:type="spellEnd"/>
+      <w:r>
+        <w:rPr>
+          <w:rFonts w:hint="eastAsia"/>
+        </w:rPr>
+        <w:t xml:space="preserve"> = 10</w:t>
+      </w:r>
+      <w:proofErr w:type="gramStart"/>
+      <w:r>
+        <w:rPr>
+          <w:rFonts w:hint="eastAsia"/>
+        </w:rPr>
+        <w:t>^(</w:t>
+      </w:r>
+      <w:proofErr w:type="spellStart"/>
+      <w:proofErr w:type="gramEnd"/>
+      <w:r>
+        <w:rPr>
+          <w:rFonts w:hint="eastAsia"/>
+        </w:rPr>
+        <w:t>Ggd</w:t>
+      </w:r>
+      <w:proofErr w:type="spellEnd"/>
+      <w:r>
+        <w:rPr>
+          <w:rFonts w:hint="eastAsia"/>
+        </w:rPr>
+        <w:t>/20)/15.5;</w:t>
       </w:r>
       <w:r>
         <w:rPr>
@@ -705,19 +1092,49 @@
           <w:rFonts w:hint="eastAsia"/>
           <w:color w:val="FF0000"/>
         </w:rPr>
-        <w:t>(Ggd = l</w:t>
-      </w:r>
-      <w:r>
-        <w:rPr>
+        <w:t>(</w:t>
+      </w:r>
+      <w:proofErr w:type="spellStart"/>
+      <w:r>
+        <w:rPr>
+          <w:rFonts w:hint="eastAsia"/>
           <w:color w:val="FF0000"/>
         </w:rPr>
-        <w:t>og10(Goffset *15.5)*20</w:t>
-      </w:r>
+        <w:t>Ggd</w:t>
+      </w:r>
+      <w:proofErr w:type="spellEnd"/>
       <w:r>
         <w:rPr>
           <w:rFonts w:hint="eastAsia"/>
           <w:color w:val="FF0000"/>
         </w:rPr>
+        <w:t xml:space="preserve"> = l</w:t>
+      </w:r>
+      <w:r>
+        <w:rPr>
+          <w:color w:val="FF0000"/>
+        </w:rPr>
+        <w:t>og10(</w:t>
+      </w:r>
+      <w:proofErr w:type="spellStart"/>
+      <w:r>
+        <w:rPr>
+          <w:color w:val="FF0000"/>
+        </w:rPr>
+        <w:t>Goffset</w:t>
+      </w:r>
+      <w:proofErr w:type="spellEnd"/>
+      <w:r>
+        <w:rPr>
+          <w:color w:val="FF0000"/>
+        </w:rPr>
+        <w:t xml:space="preserve"> *15.5)*20</w:t>
+      </w:r>
+      <w:r>
+        <w:rPr>
+          <w:rFonts w:hint="eastAsia"/>
+          <w:color w:val="FF0000"/>
+        </w:rPr>
         <w:t>)</w:t>
       </w:r>
     </w:p>
@@ -728,39 +1145,51 @@
         </w:rPr>
         <w:t>example:</w:t>
       </w:r>
-      <w:r>
-        <w:rPr>
-          <w:rFonts w:hint="eastAsia"/>
-        </w:rPr>
-        <w:t xml:space="preserve"> (wrong example</w:t>
-      </w:r>
-      <w:r>
-        <w:rPr>
-          <w:rFonts w:hint="eastAsia"/>
-        </w:rPr>
-        <w:t>, should be Q9.17</w:t>
-      </w:r>
-      <w:r>
-        <w:rPr>
-          <w:rFonts w:hint="eastAsia"/>
-        </w:rPr>
-        <w:t>)</w:t>
-      </w:r>
-    </w:p>
-    <w:p>
-      <w:r>
-        <w:rPr>
-          <w:rFonts w:hint="eastAsia"/>
-        </w:rPr>
-        <w:t>when DRC 1 offset = +6 dB</w:t>
-      </w:r>
-    </w:p>
-    <w:p>
-      <w:r>
-        <w:rPr>
-          <w:rFonts w:hint="eastAsia"/>
-        </w:rPr>
-        <w:t xml:space="preserve">Goffset = 10^(6/20)/15.5 </w:t>
+    </w:p>
+    <w:p>
+      <w:proofErr w:type="gramStart"/>
+      <w:r>
+        <w:rPr>
+          <w:rFonts w:hint="eastAsia"/>
+        </w:rPr>
+        <w:t>when</w:t>
+      </w:r>
+      <w:proofErr w:type="gramEnd"/>
+      <w:r>
+        <w:rPr>
+          <w:rFonts w:hint="eastAsia"/>
+        </w:rPr>
+        <w:t xml:space="preserve"> DRC 1 offset = +6 dB</w:t>
+      </w:r>
+    </w:p>
+    <w:p>
+      <w:proofErr w:type="spellStart"/>
+      <w:r>
+        <w:rPr>
+          <w:rFonts w:hint="eastAsia"/>
+        </w:rPr>
+        <w:t>Goffset</w:t>
+      </w:r>
+      <w:proofErr w:type="spellEnd"/>
+      <w:r>
+        <w:rPr>
+          <w:rFonts w:hint="eastAsia"/>
+        </w:rPr>
+        <w:t xml:space="preserve"> = 10</w:t>
+      </w:r>
+      <w:proofErr w:type="gramStart"/>
+      <w:r>
+        <w:rPr>
+          <w:rFonts w:hint="eastAsia"/>
+        </w:rPr>
+        <w:t>^(</w:t>
+      </w:r>
+      <w:proofErr w:type="gramEnd"/>
+      <w:r>
+        <w:rPr>
+          <w:rFonts w:hint="eastAsia"/>
+        </w:rPr>
+        <w:t xml:space="preserve">6/20)/15.5 </w:t>
       </w:r>
       <w:r>
         <w:rPr>
@@ -849,7 +1278,7 @@
           <v:shape id="_x0000_i1027" type="#_x0000_t75" style="width:327.5pt;height:262pt" o:ole="">
             <v:imagedata r:id="rId11" o:title=""/>
           </v:shape>
-          <o:OLEObject Type="Embed" ProgID="Visio.Drawing.11" ShapeID="_x0000_i1027" DrawAspect="Content" ObjectID="_1573925606" r:id="rId12"/>
+          <o:OLEObject Type="Embed" ProgID="Visio.Drawing.11" ShapeID="_x0000_i1027" DrawAspect="Content" ObjectID="_1574012643" r:id="rId12"/>
         </w:object>
       </w:r>
     </w:p>

</xml_diff>